<commit_message>
Started using JSON parser for prototype, but there are connections missing
</commit_message>
<xml_diff>
--- a/Documentation/Research/Logical reversals.docx
+++ b/Documentation/Research/Logical reversals.docx
@@ -33,6 +33,32 @@
         <w:pStyle w:val="Heading1"/>
       </w:pPr>
       <w:r>
+        <w:t>Only conduct datum reversals when the subject is the direct object</w:t>
+      </w:r>
+    </w:p>
+    <w:p>
+      <w:r>
+        <w:t>i.e. is the Y rather than the X.</w:t>
+      </w:r>
+    </w:p>
+    <w:p/>
+    <w:p>
+      <w:r>
+        <w:t>if name is subject then ignore and print</w:t>
+      </w:r>
+    </w:p>
+    <w:p>
+      <w:r>
+        <w:t>if name is direct object then conduct logic reversal</w:t>
+      </w:r>
+      <w:bookmarkStart w:id="0" w:name="_GoBack"/>
+      <w:bookmarkEnd w:id="0"/>
+    </w:p>
+    <w:p>
+      <w:pPr>
+        <w:pStyle w:val="Heading1"/>
+      </w:pPr>
+      <w:r>
         <w:t>One:One datums</w:t>
       </w:r>
     </w:p>
@@ -96,6 +122,83 @@
           <w:color w:val="FF0000"/>
         </w:rPr>
         <w:t>“Marries”?</w:t>
+      </w:r>
+    </w:p>
+    <w:p>
+      <w:pPr>
+        <w:rPr>
+          <w:color w:val="FF0000"/>
+        </w:rPr>
+      </w:pPr>
+      <w:r>
+        <w:rPr>
+          <w:color w:val="FF0000"/>
+        </w:rPr>
+        <w:t>“Is born” =&gt; twins?</w:t>
+      </w:r>
+    </w:p>
+    <w:p>
+      <w:pPr>
+        <w:rPr>
+          <w:color w:val="FF0000"/>
+        </w:rPr>
+      </w:pPr>
+    </w:p>
+    <w:p>
+      <w:pPr>
+        <w:rPr>
+          <w:color w:val="FF0000"/>
+        </w:rPr>
+      </w:pPr>
+      <w:r>
+        <w:rPr>
+          <w:color w:val="FF0000"/>
+        </w:rPr>
+        <w:t xml:space="preserve">Determine gender through </w:t>
+      </w:r>
+    </w:p>
+    <w:p>
+      <w:pPr>
+        <w:rPr>
+          <w:color w:val="FF0000"/>
+        </w:rPr>
+      </w:pPr>
+      <w:r>
+        <w:rPr>
+          <w:color w:val="FF0000"/>
+        </w:rPr>
+        <w:t>e.g.</w:t>
+      </w:r>
+      <w:r>
+        <w:rPr>
+          <w:color w:val="FF0000"/>
+        </w:rPr>
+        <w:t xml:space="preserve"> female = </w:t>
+      </w:r>
+      <w:r>
+        <w:rPr>
+          <w:color w:val="FF0000"/>
+        </w:rPr>
+        <w:t xml:space="preserve"> “is wife of” “is daughter of” “is sister of” “is granddaughter of”</w:t>
+      </w:r>
+      <w:r>
+        <w:rPr>
+          <w:color w:val="FF0000"/>
+        </w:rPr>
+        <w:t xml:space="preserve"> “is aunt of”</w:t>
+      </w:r>
+    </w:p>
+    <w:p>
+      <w:pPr>
+        <w:rPr>
+          <w:color w:val="FF0000"/>
+        </w:rPr>
+      </w:pPr>
+      <w:r>
+        <w:rPr>
+          <w:color w:val="FF0000"/>
+        </w:rPr>
+        <w:t>e.g. male = “is husband of” “is son of” “is brother of” “is grandson of” “is uncle of”</w:t>
       </w:r>
     </w:p>
     <w:p>
@@ -117,6 +220,7 @@
         <w:gridCol w:w="2252"/>
         <w:gridCol w:w="2253"/>
         <w:gridCol w:w="2253"/>
+        <w:gridCol w:w="2253"/>
       </w:tblGrid>
       <w:tr>
         <w:trPr>
@@ -208,6 +312,8 @@
               <w:cnfStyle w:val="100000000000" w:firstRow="1" w:lastRow="0" w:firstColumn="0" w:lastColumn="0" w:oddVBand="0" w:evenVBand="0" w:oddHBand="0" w:evenHBand="0" w:firstRowFirstColumn="0" w:firstRowLastColumn="0" w:lastRowFirstColumn="0" w:lastRowLastColumn="0"/>
               <w:rPr>
                 <w:rFonts w:ascii="Times New Roman" w:hAnsi="Times New Roman" w:cs="Times New Roman"/>
+                <w:b w:val="0"/>
+                <w:bCs w:val="0"/>
                 <w:sz w:val="22"/>
                 <w:szCs w:val="22"/>
               </w:rPr>
@@ -215,9 +321,44 @@
             <w:r>
               <w:rPr>
                 <w:rFonts w:ascii="Times New Roman" w:hAnsi="Times New Roman" w:cs="Times New Roman"/>
+                <w:b w:val="0"/>
+                <w:bCs w:val="0"/>
                 <w:sz w:val="22"/>
                 <w:szCs w:val="22"/>
               </w:rPr>
+              <w:t xml:space="preserve">Ext. condition </w:t>
+            </w:r>
+            <w:r>
+              <w:rPr>
+                <w:rFonts w:ascii="Times New Roman" w:hAnsi="Times New Roman" w:cs="Times New Roman"/>
+                <w:b w:val="0"/>
+                <w:bCs w:val="0"/>
+                <w:sz w:val="22"/>
+                <w:szCs w:val="22"/>
+              </w:rPr>
+              <w:t>3</w:t>
+            </w:r>
+          </w:p>
+        </w:tc>
+        <w:tc>
+          <w:tcPr>
+            <w:tcW w:w="2253" w:type="dxa"/>
+          </w:tcPr>
+          <w:p>
+            <w:pPr>
+              <w:cnfStyle w:val="100000000000" w:firstRow="1" w:lastRow="0" w:firstColumn="0" w:lastColumn="0" w:oddVBand="0" w:evenVBand="0" w:oddHBand="0" w:evenHBand="0" w:firstRowFirstColumn="0" w:firstRowLastColumn="0" w:lastRowFirstColumn="0" w:lastRowLastColumn="0"/>
+              <w:rPr>
+                <w:rFonts w:ascii="Times New Roman" w:hAnsi="Times New Roman" w:cs="Times New Roman"/>
+                <w:sz w:val="22"/>
+                <w:szCs w:val="22"/>
+              </w:rPr>
+            </w:pPr>
+            <w:r>
+              <w:rPr>
+                <w:rFonts w:ascii="Times New Roman" w:hAnsi="Times New Roman" w:cs="Times New Roman"/>
+                <w:sz w:val="22"/>
+                <w:szCs w:val="22"/>
+              </w:rPr>
               <w:t>Reversal</w:t>
             </w:r>
           </w:p>
@@ -243,23 +384,7 @@
                 <w:b w:val="0"/>
                 <w:bCs w:val="0"/>
               </w:rPr>
-              <w:t>X is father</w:t>
-            </w:r>
-            <w:r>
-              <w:rPr>
-                <w:rFonts w:ascii="Times New Roman" w:hAnsi="Times New Roman" w:cs="Times New Roman"/>
-                <w:b w:val="0"/>
-                <w:bCs w:val="0"/>
-              </w:rPr>
-              <w:t>/mother</w:t>
-            </w:r>
-            <w:r>
-              <w:rPr>
-                <w:rFonts w:ascii="Times New Roman" w:hAnsi="Times New Roman" w:cs="Times New Roman"/>
-                <w:b w:val="0"/>
-                <w:bCs w:val="0"/>
-              </w:rPr>
-              <w:t xml:space="preserve"> of Y</w:t>
+              <w:t>X is father/mother of Y</w:t>
             </w:r>
           </w:p>
         </w:tc>
@@ -279,6 +404,25 @@
                 <w:rFonts w:ascii="Times New Roman" w:hAnsi="Times New Roman" w:cs="Times New Roman"/>
               </w:rPr>
               <w:t>Y is female</w:t>
+            </w:r>
+          </w:p>
+        </w:tc>
+        <w:tc>
+          <w:tcPr>
+            <w:tcW w:w="2253" w:type="dxa"/>
+          </w:tcPr>
+          <w:p>
+            <w:pPr>
+              <w:cnfStyle w:val="000000000000" w:firstRow="0" w:lastRow="0" w:firstColumn="0" w:lastColumn="0" w:oddVBand="0" w:evenVBand="0" w:oddHBand="0" w:evenHBand="0" w:firstRowFirstColumn="0" w:firstRowLastColumn="0" w:lastRowFirstColumn="0" w:lastRowLastColumn="0"/>
+              <w:rPr>
+                <w:rFonts w:ascii="Times New Roman" w:hAnsi="Times New Roman" w:cs="Times New Roman"/>
+              </w:rPr>
+            </w:pPr>
+            <w:r>
+              <w:rPr>
+                <w:rFonts w:ascii="Times New Roman" w:hAnsi="Times New Roman" w:cs="Times New Roman"/>
+              </w:rPr>
+              <w:t>-</w:t>
             </w:r>
           </w:p>
         </w:tc>
@@ -341,31 +485,7 @@
                 <w:b w:val="0"/>
                 <w:bCs w:val="0"/>
               </w:rPr>
-              <w:t xml:space="preserve">X is </w:t>
-            </w:r>
-            <w:r>
-              <w:rPr>
-                <w:rFonts w:ascii="Times New Roman" w:hAnsi="Times New Roman" w:cs="Times New Roman"/>
-                <w:b w:val="0"/>
-                <w:bCs w:val="0"/>
-              </w:rPr>
-              <w:t>father/mother</w:t>
-            </w:r>
-            <w:r>
-              <w:rPr>
-                <w:rFonts w:ascii="Times New Roman" w:hAnsi="Times New Roman" w:cs="Times New Roman"/>
-                <w:b w:val="0"/>
-                <w:bCs w:val="0"/>
-              </w:rPr>
-              <w:t xml:space="preserve"> o</w:t>
-            </w:r>
-            <w:r>
-              <w:rPr>
-                <w:rFonts w:ascii="Times New Roman" w:hAnsi="Times New Roman" w:cs="Times New Roman"/>
-                <w:b w:val="0"/>
-                <w:bCs w:val="0"/>
-              </w:rPr>
-              <w:t>f Y</w:t>
+              <w:t>X is father/mother of Y</w:t>
             </w:r>
           </w:p>
         </w:tc>
@@ -385,6 +505,25 @@
                 <w:rFonts w:ascii="Times New Roman" w:hAnsi="Times New Roman" w:cs="Times New Roman"/>
               </w:rPr>
               <w:t>Y is male</w:t>
+            </w:r>
+          </w:p>
+        </w:tc>
+        <w:tc>
+          <w:tcPr>
+            <w:tcW w:w="2253" w:type="dxa"/>
+          </w:tcPr>
+          <w:p>
+            <w:pPr>
+              <w:cnfStyle w:val="000000000000" w:firstRow="0" w:lastRow="0" w:firstColumn="0" w:lastColumn="0" w:oddVBand="0" w:evenVBand="0" w:oddHBand="0" w:evenHBand="0" w:firstRowFirstColumn="0" w:firstRowLastColumn="0" w:lastRowFirstColumn="0" w:lastRowLastColumn="0"/>
+              <w:rPr>
+                <w:rFonts w:ascii="Times New Roman" w:hAnsi="Times New Roman" w:cs="Times New Roman"/>
+              </w:rPr>
+            </w:pPr>
+            <w:r>
+              <w:rPr>
+                <w:rFonts w:ascii="Times New Roman" w:hAnsi="Times New Roman" w:cs="Times New Roman"/>
+              </w:rPr>
+              <w:t>-</w:t>
             </w:r>
           </w:p>
         </w:tc>
@@ -504,6 +643,25 @@
               <w:rPr>
                 <w:rFonts w:ascii="Times New Roman" w:hAnsi="Times New Roman" w:cs="Times New Roman"/>
               </w:rPr>
+              <w:t>-</w:t>
+            </w:r>
+          </w:p>
+        </w:tc>
+        <w:tc>
+          <w:tcPr>
+            <w:tcW w:w="2253" w:type="dxa"/>
+          </w:tcPr>
+          <w:p>
+            <w:pPr>
+              <w:cnfStyle w:val="000000000000" w:firstRow="0" w:lastRow="0" w:firstColumn="0" w:lastColumn="0" w:oddVBand="0" w:evenVBand="0" w:oddHBand="0" w:evenHBand="0" w:firstRowFirstColumn="0" w:firstRowLastColumn="0" w:lastRowFirstColumn="0" w:lastRowLastColumn="0"/>
+              <w:rPr>
+                <w:rFonts w:ascii="Times New Roman" w:hAnsi="Times New Roman" w:cs="Times New Roman"/>
+              </w:rPr>
+            </w:pPr>
+            <w:r>
+              <w:rPr>
+                <w:rFonts w:ascii="Times New Roman" w:hAnsi="Times New Roman" w:cs="Times New Roman"/>
+              </w:rPr>
               <w:t>Y is mother of X</w:t>
             </w:r>
           </w:p>
@@ -586,6 +744,25 @@
               <w:rPr>
                 <w:rFonts w:ascii="Times New Roman" w:hAnsi="Times New Roman" w:cs="Times New Roman"/>
               </w:rPr>
+              <w:t>-</w:t>
+            </w:r>
+          </w:p>
+        </w:tc>
+        <w:tc>
+          <w:tcPr>
+            <w:tcW w:w="2253" w:type="dxa"/>
+          </w:tcPr>
+          <w:p>
+            <w:pPr>
+              <w:cnfStyle w:val="000000000000" w:firstRow="0" w:lastRow="0" w:firstColumn="0" w:lastColumn="0" w:oddVBand="0" w:evenVBand="0" w:oddHBand="0" w:evenHBand="0" w:firstRowFirstColumn="0" w:firstRowLastColumn="0" w:lastRowFirstColumn="0" w:lastRowLastColumn="0"/>
+              <w:rPr>
+                <w:rFonts w:ascii="Times New Roman" w:hAnsi="Times New Roman" w:cs="Times New Roman"/>
+              </w:rPr>
+            </w:pPr>
+            <w:r>
+              <w:rPr>
+                <w:rFonts w:ascii="Times New Roman" w:hAnsi="Times New Roman" w:cs="Times New Roman"/>
+              </w:rPr>
               <w:t>Y is father of X</w:t>
             </w:r>
           </w:p>
@@ -668,6 +845,25 @@
               <w:rPr>
                 <w:rFonts w:ascii="Times New Roman" w:hAnsi="Times New Roman" w:cs="Times New Roman"/>
               </w:rPr>
+              <w:t>-</w:t>
+            </w:r>
+          </w:p>
+        </w:tc>
+        <w:tc>
+          <w:tcPr>
+            <w:tcW w:w="2253" w:type="dxa"/>
+          </w:tcPr>
+          <w:p>
+            <w:pPr>
+              <w:cnfStyle w:val="000000000000" w:firstRow="0" w:lastRow="0" w:firstColumn="0" w:lastColumn="0" w:oddVBand="0" w:evenVBand="0" w:oddHBand="0" w:evenHBand="0" w:firstRowFirstColumn="0" w:firstRowLastColumn="0" w:lastRowFirstColumn="0" w:lastRowLastColumn="0"/>
+              <w:rPr>
+                <w:rFonts w:ascii="Times New Roman" w:hAnsi="Times New Roman" w:cs="Times New Roman"/>
+              </w:rPr>
+            </w:pPr>
+            <w:r>
+              <w:rPr>
+                <w:rFonts w:ascii="Times New Roman" w:hAnsi="Times New Roman" w:cs="Times New Roman"/>
+              </w:rPr>
               <w:t>Y is mother of X</w:t>
             </w:r>
           </w:p>
@@ -750,6 +946,25 @@
               <w:rPr>
                 <w:rFonts w:ascii="Times New Roman" w:hAnsi="Times New Roman" w:cs="Times New Roman"/>
               </w:rPr>
+              <w:t>-</w:t>
+            </w:r>
+          </w:p>
+        </w:tc>
+        <w:tc>
+          <w:tcPr>
+            <w:tcW w:w="2253" w:type="dxa"/>
+          </w:tcPr>
+          <w:p>
+            <w:pPr>
+              <w:cnfStyle w:val="000000000000" w:firstRow="0" w:lastRow="0" w:firstColumn="0" w:lastColumn="0" w:oddVBand="0" w:evenVBand="0" w:oddHBand="0" w:evenHBand="0" w:firstRowFirstColumn="0" w:firstRowLastColumn="0" w:lastRowFirstColumn="0" w:lastRowLastColumn="0"/>
+              <w:rPr>
+                <w:rFonts w:ascii="Times New Roman" w:hAnsi="Times New Roman" w:cs="Times New Roman"/>
+              </w:rPr>
+            </w:pPr>
+            <w:r>
+              <w:rPr>
+                <w:rFonts w:ascii="Times New Roman" w:hAnsi="Times New Roman" w:cs="Times New Roman"/>
+              </w:rPr>
               <w:t>Y is father of X</w:t>
             </w:r>
           </w:p>
@@ -775,6 +990,7 @@
                 <w:b w:val="0"/>
                 <w:bCs w:val="0"/>
               </w:rPr>
+              <w:lastRenderedPageBreak/>
               <w:t>X is sister/brother of Y</w:t>
             </w:r>
           </w:p>
@@ -795,6 +1011,25 @@
                 <w:rFonts w:ascii="Times New Roman" w:hAnsi="Times New Roman" w:cs="Times New Roman"/>
               </w:rPr>
               <w:t>Y is female</w:t>
+            </w:r>
+          </w:p>
+        </w:tc>
+        <w:tc>
+          <w:tcPr>
+            <w:tcW w:w="2253" w:type="dxa"/>
+          </w:tcPr>
+          <w:p>
+            <w:pPr>
+              <w:cnfStyle w:val="000000000000" w:firstRow="0" w:lastRow="0" w:firstColumn="0" w:lastColumn="0" w:oddVBand="0" w:evenVBand="0" w:oddHBand="0" w:evenHBand="0" w:firstRowFirstColumn="0" w:firstRowLastColumn="0" w:lastRowFirstColumn="0" w:lastRowLastColumn="0"/>
+              <w:rPr>
+                <w:rFonts w:ascii="Times New Roman" w:hAnsi="Times New Roman" w:cs="Times New Roman"/>
+              </w:rPr>
+            </w:pPr>
+            <w:r>
+              <w:rPr>
+                <w:rFonts w:ascii="Times New Roman" w:hAnsi="Times New Roman" w:cs="Times New Roman"/>
+              </w:rPr>
+              <w:t>-</w:t>
             </w:r>
           </w:p>
         </w:tc>
@@ -914,6 +1149,25 @@
               <w:rPr>
                 <w:rFonts w:ascii="Times New Roman" w:hAnsi="Times New Roman" w:cs="Times New Roman"/>
               </w:rPr>
+              <w:t>-</w:t>
+            </w:r>
+          </w:p>
+        </w:tc>
+        <w:tc>
+          <w:tcPr>
+            <w:tcW w:w="2253" w:type="dxa"/>
+          </w:tcPr>
+          <w:p>
+            <w:pPr>
+              <w:cnfStyle w:val="000000000000" w:firstRow="0" w:lastRow="0" w:firstColumn="0" w:lastColumn="0" w:oddVBand="0" w:evenVBand="0" w:oddHBand="0" w:evenHBand="0" w:firstRowFirstColumn="0" w:firstRowLastColumn="0" w:lastRowFirstColumn="0" w:lastRowLastColumn="0"/>
+              <w:rPr>
+                <w:rFonts w:ascii="Times New Roman" w:hAnsi="Times New Roman" w:cs="Times New Roman"/>
+              </w:rPr>
+            </w:pPr>
+            <w:r>
+              <w:rPr>
+                <w:rFonts w:ascii="Times New Roman" w:hAnsi="Times New Roman" w:cs="Times New Roman"/>
+              </w:rPr>
               <w:t>Y is brother of X</w:t>
             </w:r>
           </w:p>
@@ -996,6 +1250,25 @@
               <w:rPr>
                 <w:rFonts w:ascii="Times New Roman" w:hAnsi="Times New Roman" w:cs="Times New Roman"/>
               </w:rPr>
+              <w:t>-</w:t>
+            </w:r>
+          </w:p>
+        </w:tc>
+        <w:tc>
+          <w:tcPr>
+            <w:tcW w:w="2253" w:type="dxa"/>
+          </w:tcPr>
+          <w:p>
+            <w:pPr>
+              <w:cnfStyle w:val="000000000000" w:firstRow="0" w:lastRow="0" w:firstColumn="0" w:lastColumn="0" w:oddVBand="0" w:evenVBand="0" w:oddHBand="0" w:evenHBand="0" w:firstRowFirstColumn="0" w:firstRowLastColumn="0" w:lastRowFirstColumn="0" w:lastRowLastColumn="0"/>
+              <w:rPr>
+                <w:rFonts w:ascii="Times New Roman" w:hAnsi="Times New Roman" w:cs="Times New Roman"/>
+              </w:rPr>
+            </w:pPr>
+            <w:r>
+              <w:rPr>
+                <w:rFonts w:ascii="Times New Roman" w:hAnsi="Times New Roman" w:cs="Times New Roman"/>
+              </w:rPr>
               <w:t>Y is twin of X</w:t>
             </w:r>
           </w:p>
@@ -1021,7 +1294,7 @@
                 <w:b w:val="0"/>
                 <w:bCs w:val="0"/>
               </w:rPr>
-              <w:t>X is wife/husband of Y</w:t>
+              <w:t>X is son/daughter of Y,Z</w:t>
             </w:r>
           </w:p>
         </w:tc>
@@ -1040,7 +1313,7 @@
               <w:rPr>
                 <w:rFonts w:ascii="Times New Roman" w:hAnsi="Times New Roman" w:cs="Times New Roman"/>
               </w:rPr>
-              <w:t>Y is female</w:t>
+              <w:t>W is daughter of Y,Z</w:t>
             </w:r>
           </w:p>
         </w:tc>
@@ -1078,7 +1351,26 @@
               <w:rPr>
                 <w:rFonts w:ascii="Times New Roman" w:hAnsi="Times New Roman" w:cs="Times New Roman"/>
               </w:rPr>
-              <w:t>Y is wife of X</w:t>
+              <w:t>-</w:t>
+            </w:r>
+          </w:p>
+        </w:tc>
+        <w:tc>
+          <w:tcPr>
+            <w:tcW w:w="2253" w:type="dxa"/>
+          </w:tcPr>
+          <w:p>
+            <w:pPr>
+              <w:cnfStyle w:val="000000000000" w:firstRow="0" w:lastRow="0" w:firstColumn="0" w:lastColumn="0" w:oddVBand="0" w:evenVBand="0" w:oddHBand="0" w:evenHBand="0" w:firstRowFirstColumn="0" w:firstRowLastColumn="0" w:lastRowFirstColumn="0" w:lastRowLastColumn="0"/>
+              <w:rPr>
+                <w:rFonts w:ascii="Times New Roman" w:hAnsi="Times New Roman" w:cs="Times New Roman"/>
+              </w:rPr>
+            </w:pPr>
+            <w:r>
+              <w:rPr>
+                <w:rFonts w:ascii="Times New Roman" w:hAnsi="Times New Roman" w:cs="Times New Roman"/>
+              </w:rPr>
+              <w:t>W is sister of X</w:t>
             </w:r>
           </w:p>
         </w:tc>
@@ -1103,6 +1395,332 @@
                 <w:b w:val="0"/>
                 <w:bCs w:val="0"/>
               </w:rPr>
+              <w:t>X is son/daughter of Y,Z</w:t>
+            </w:r>
+          </w:p>
+        </w:tc>
+        <w:tc>
+          <w:tcPr>
+            <w:tcW w:w="2252" w:type="dxa"/>
+          </w:tcPr>
+          <w:p>
+            <w:pPr>
+              <w:cnfStyle w:val="000000000000" w:firstRow="0" w:lastRow="0" w:firstColumn="0" w:lastColumn="0" w:oddVBand="0" w:evenVBand="0" w:oddHBand="0" w:evenHBand="0" w:firstRowFirstColumn="0" w:firstRowLastColumn="0" w:lastRowFirstColumn="0" w:lastRowLastColumn="0"/>
+              <w:rPr>
+                <w:rFonts w:ascii="Times New Roman" w:hAnsi="Times New Roman" w:cs="Times New Roman"/>
+              </w:rPr>
+            </w:pPr>
+            <w:r>
+              <w:rPr>
+                <w:rFonts w:ascii="Times New Roman" w:hAnsi="Times New Roman" w:cs="Times New Roman"/>
+              </w:rPr>
+              <w:t xml:space="preserve">W is </w:t>
+            </w:r>
+            <w:r>
+              <w:rPr>
+                <w:rFonts w:ascii="Times New Roman" w:hAnsi="Times New Roman" w:cs="Times New Roman"/>
+              </w:rPr>
+              <w:t>son</w:t>
+            </w:r>
+            <w:r>
+              <w:rPr>
+                <w:rFonts w:ascii="Times New Roman" w:hAnsi="Times New Roman" w:cs="Times New Roman"/>
+              </w:rPr>
+              <w:t xml:space="preserve"> of Y,Z</w:t>
+            </w:r>
+          </w:p>
+        </w:tc>
+        <w:tc>
+          <w:tcPr>
+            <w:tcW w:w="2253" w:type="dxa"/>
+          </w:tcPr>
+          <w:p>
+            <w:pPr>
+              <w:cnfStyle w:val="000000000000" w:firstRow="0" w:lastRow="0" w:firstColumn="0" w:lastColumn="0" w:oddVBand="0" w:evenVBand="0" w:oddHBand="0" w:evenHBand="0" w:firstRowFirstColumn="0" w:firstRowLastColumn="0" w:lastRowFirstColumn="0" w:lastRowLastColumn="0"/>
+              <w:rPr>
+                <w:rFonts w:ascii="Times New Roman" w:hAnsi="Times New Roman" w:cs="Times New Roman"/>
+              </w:rPr>
+            </w:pPr>
+            <w:r>
+              <w:rPr>
+                <w:rFonts w:ascii="Times New Roman" w:hAnsi="Times New Roman" w:cs="Times New Roman"/>
+              </w:rPr>
+              <w:t>-</w:t>
+            </w:r>
+          </w:p>
+        </w:tc>
+        <w:tc>
+          <w:tcPr>
+            <w:tcW w:w="2253" w:type="dxa"/>
+          </w:tcPr>
+          <w:p>
+            <w:pPr>
+              <w:cnfStyle w:val="000000000000" w:firstRow="0" w:lastRow="0" w:firstColumn="0" w:lastColumn="0" w:oddVBand="0" w:evenVBand="0" w:oddHBand="0" w:evenHBand="0" w:firstRowFirstColumn="0" w:firstRowLastColumn="0" w:lastRowFirstColumn="0" w:lastRowLastColumn="0"/>
+              <w:rPr>
+                <w:rFonts w:ascii="Times New Roman" w:hAnsi="Times New Roman" w:cs="Times New Roman"/>
+              </w:rPr>
+            </w:pPr>
+            <w:r>
+              <w:rPr>
+                <w:rFonts w:ascii="Times New Roman" w:hAnsi="Times New Roman" w:cs="Times New Roman"/>
+              </w:rPr>
+              <w:t>-</w:t>
+            </w:r>
+          </w:p>
+        </w:tc>
+        <w:tc>
+          <w:tcPr>
+            <w:tcW w:w="2253" w:type="dxa"/>
+          </w:tcPr>
+          <w:p>
+            <w:pPr>
+              <w:cnfStyle w:val="000000000000" w:firstRow="0" w:lastRow="0" w:firstColumn="0" w:lastColumn="0" w:oddVBand="0" w:evenVBand="0" w:oddHBand="0" w:evenHBand="0" w:firstRowFirstColumn="0" w:firstRowLastColumn="0" w:lastRowFirstColumn="0" w:lastRowLastColumn="0"/>
+              <w:rPr>
+                <w:rFonts w:ascii="Times New Roman" w:hAnsi="Times New Roman" w:cs="Times New Roman"/>
+              </w:rPr>
+            </w:pPr>
+            <w:r>
+              <w:rPr>
+                <w:rFonts w:ascii="Times New Roman" w:hAnsi="Times New Roman" w:cs="Times New Roman"/>
+              </w:rPr>
+              <w:t>W is brother of X</w:t>
+            </w:r>
+          </w:p>
+        </w:tc>
+      </w:tr>
+      <w:tr>
+        <w:tc>
+          <w:tcPr>
+            <w:cnfStyle w:val="001000000000" w:firstRow="0" w:lastRow="0" w:firstColumn="1" w:lastColumn="0" w:oddVBand="0" w:evenVBand="0" w:oddHBand="0" w:evenHBand="0" w:firstRowFirstColumn="0" w:firstRowLastColumn="0" w:lastRowFirstColumn="0" w:lastRowLastColumn="0"/>
+            <w:tcW w:w="2252" w:type="dxa"/>
+            <w:tcBorders>
+              <w:bottom w:val="single" w:sz="4" w:space="0" w:color="B4C6E7" w:themeColor="accent1" w:themeTint="66"/>
+            </w:tcBorders>
+          </w:tcPr>
+          <w:p>
+            <w:pPr>
+              <w:rPr>
+                <w:rFonts w:ascii="Times New Roman" w:hAnsi="Times New Roman" w:cs="Times New Roman"/>
+                <w:b w:val="0"/>
+                <w:bCs w:val="0"/>
+              </w:rPr>
+            </w:pPr>
+            <w:r>
+              <w:rPr>
+                <w:rFonts w:ascii="Times New Roman" w:hAnsi="Times New Roman" w:cs="Times New Roman"/>
+                <w:b w:val="0"/>
+                <w:bCs w:val="0"/>
+              </w:rPr>
+              <w:t>X is son/daughter of Y</w:t>
+            </w:r>
+          </w:p>
+        </w:tc>
+        <w:tc>
+          <w:tcPr>
+            <w:tcW w:w="2252" w:type="dxa"/>
+            <w:tcBorders>
+              <w:bottom w:val="single" w:sz="4" w:space="0" w:color="B4C6E7" w:themeColor="accent1" w:themeTint="66"/>
+            </w:tcBorders>
+          </w:tcPr>
+          <w:p>
+            <w:pPr>
+              <w:cnfStyle w:val="000000000000" w:firstRow="0" w:lastRow="0" w:firstColumn="0" w:lastColumn="0" w:oddVBand="0" w:evenVBand="0" w:oddHBand="0" w:evenHBand="0" w:firstRowFirstColumn="0" w:firstRowLastColumn="0" w:lastRowFirstColumn="0" w:lastRowLastColumn="0"/>
+              <w:rPr>
+                <w:rFonts w:ascii="Times New Roman" w:hAnsi="Times New Roman" w:cs="Times New Roman"/>
+              </w:rPr>
+            </w:pPr>
+            <w:r>
+              <w:rPr>
+                <w:rFonts w:ascii="Times New Roman" w:hAnsi="Times New Roman" w:cs="Times New Roman"/>
+              </w:rPr>
+              <w:t>X is son/daughter of Z</w:t>
+            </w:r>
+          </w:p>
+        </w:tc>
+        <w:tc>
+          <w:tcPr>
+            <w:tcW w:w="2253" w:type="dxa"/>
+            <w:tcBorders>
+              <w:bottom w:val="single" w:sz="4" w:space="0" w:color="B4C6E7" w:themeColor="accent1" w:themeTint="66"/>
+            </w:tcBorders>
+          </w:tcPr>
+          <w:p>
+            <w:pPr>
+              <w:cnfStyle w:val="000000000000" w:firstRow="0" w:lastRow="0" w:firstColumn="0" w:lastColumn="0" w:oddVBand="0" w:evenVBand="0" w:oddHBand="0" w:evenHBand="0" w:firstRowFirstColumn="0" w:firstRowLastColumn="0" w:lastRowFirstColumn="0" w:lastRowLastColumn="0"/>
+              <w:rPr>
+                <w:rFonts w:ascii="Times New Roman" w:hAnsi="Times New Roman" w:cs="Times New Roman"/>
+              </w:rPr>
+            </w:pPr>
+            <w:r>
+              <w:rPr>
+                <w:rFonts w:ascii="Times New Roman" w:hAnsi="Times New Roman" w:cs="Times New Roman"/>
+              </w:rPr>
+              <w:t>W is daughter of Y</w:t>
+            </w:r>
+          </w:p>
+        </w:tc>
+        <w:tc>
+          <w:tcPr>
+            <w:tcW w:w="2253" w:type="dxa"/>
+            <w:tcBorders>
+              <w:bottom w:val="single" w:sz="4" w:space="0" w:color="B4C6E7" w:themeColor="accent1" w:themeTint="66"/>
+            </w:tcBorders>
+          </w:tcPr>
+          <w:p>
+            <w:pPr>
+              <w:cnfStyle w:val="000000000000" w:firstRow="0" w:lastRow="0" w:firstColumn="0" w:lastColumn="0" w:oddVBand="0" w:evenVBand="0" w:oddHBand="0" w:evenHBand="0" w:firstRowFirstColumn="0" w:firstRowLastColumn="0" w:lastRowFirstColumn="0" w:lastRowLastColumn="0"/>
+              <w:rPr>
+                <w:rFonts w:ascii="Times New Roman" w:hAnsi="Times New Roman" w:cs="Times New Roman"/>
+              </w:rPr>
+            </w:pPr>
+            <w:r>
+              <w:rPr>
+                <w:rFonts w:ascii="Times New Roman" w:hAnsi="Times New Roman" w:cs="Times New Roman"/>
+              </w:rPr>
+              <w:t>W is daughter of Z</w:t>
+            </w:r>
+          </w:p>
+        </w:tc>
+        <w:tc>
+          <w:tcPr>
+            <w:tcW w:w="2253" w:type="dxa"/>
+            <w:tcBorders>
+              <w:bottom w:val="single" w:sz="4" w:space="0" w:color="B4C6E7" w:themeColor="accent1" w:themeTint="66"/>
+            </w:tcBorders>
+          </w:tcPr>
+          <w:p>
+            <w:pPr>
+              <w:cnfStyle w:val="000000000000" w:firstRow="0" w:lastRow="0" w:firstColumn="0" w:lastColumn="0" w:oddVBand="0" w:evenVBand="0" w:oddHBand="0" w:evenHBand="0" w:firstRowFirstColumn="0" w:firstRowLastColumn="0" w:lastRowFirstColumn="0" w:lastRowLastColumn="0"/>
+              <w:rPr>
+                <w:rFonts w:ascii="Times New Roman" w:hAnsi="Times New Roman" w:cs="Times New Roman"/>
+              </w:rPr>
+            </w:pPr>
+            <w:r>
+              <w:rPr>
+                <w:rFonts w:ascii="Times New Roman" w:hAnsi="Times New Roman" w:cs="Times New Roman"/>
+              </w:rPr>
+              <w:t>W is sister of X</w:t>
+            </w:r>
+          </w:p>
+        </w:tc>
+      </w:tr>
+      <w:tr>
+        <w:tc>
+          <w:tcPr>
+            <w:cnfStyle w:val="001000000000" w:firstRow="0" w:lastRow="0" w:firstColumn="1" w:lastColumn="0" w:oddVBand="0" w:evenVBand="0" w:oddHBand="0" w:evenHBand="0" w:firstRowFirstColumn="0" w:firstRowLastColumn="0" w:lastRowFirstColumn="0" w:lastRowLastColumn="0"/>
+            <w:tcW w:w="2252" w:type="dxa"/>
+            <w:tcBorders>
+              <w:left w:val="nil"/>
+              <w:right w:val="nil"/>
+            </w:tcBorders>
+          </w:tcPr>
+          <w:p>
+            <w:pPr>
+              <w:rPr>
+                <w:rFonts w:ascii="Times New Roman" w:hAnsi="Times New Roman" w:cs="Times New Roman"/>
+                <w:b w:val="0"/>
+                <w:bCs w:val="0"/>
+              </w:rPr>
+            </w:pPr>
+          </w:p>
+        </w:tc>
+        <w:tc>
+          <w:tcPr>
+            <w:tcW w:w="2252" w:type="dxa"/>
+            <w:tcBorders>
+              <w:left w:val="nil"/>
+              <w:right w:val="nil"/>
+            </w:tcBorders>
+          </w:tcPr>
+          <w:p>
+            <w:pPr>
+              <w:cnfStyle w:val="000000000000" w:firstRow="0" w:lastRow="0" w:firstColumn="0" w:lastColumn="0" w:oddVBand="0" w:evenVBand="0" w:oddHBand="0" w:evenHBand="0" w:firstRowFirstColumn="0" w:firstRowLastColumn="0" w:lastRowFirstColumn="0" w:lastRowLastColumn="0"/>
+              <w:rPr>
+                <w:rFonts w:ascii="Times New Roman" w:hAnsi="Times New Roman" w:cs="Times New Roman"/>
+              </w:rPr>
+            </w:pPr>
+          </w:p>
+        </w:tc>
+        <w:tc>
+          <w:tcPr>
+            <w:tcW w:w="2253" w:type="dxa"/>
+            <w:tcBorders>
+              <w:left w:val="nil"/>
+              <w:right w:val="nil"/>
+            </w:tcBorders>
+          </w:tcPr>
+          <w:p>
+            <w:pPr>
+              <w:cnfStyle w:val="000000000000" w:firstRow="0" w:lastRow="0" w:firstColumn="0" w:lastColumn="0" w:oddVBand="0" w:evenVBand="0" w:oddHBand="0" w:evenHBand="0" w:firstRowFirstColumn="0" w:firstRowLastColumn="0" w:lastRowFirstColumn="0" w:lastRowLastColumn="0"/>
+              <w:rPr>
+                <w:rFonts w:ascii="Times New Roman" w:hAnsi="Times New Roman" w:cs="Times New Roman"/>
+              </w:rPr>
+            </w:pPr>
+          </w:p>
+        </w:tc>
+        <w:tc>
+          <w:tcPr>
+            <w:tcW w:w="2253" w:type="dxa"/>
+            <w:tcBorders>
+              <w:left w:val="nil"/>
+              <w:right w:val="nil"/>
+            </w:tcBorders>
+          </w:tcPr>
+          <w:p>
+            <w:pPr>
+              <w:cnfStyle w:val="000000000000" w:firstRow="0" w:lastRow="0" w:firstColumn="0" w:lastColumn="0" w:oddVBand="0" w:evenVBand="0" w:oddHBand="0" w:evenHBand="0" w:firstRowFirstColumn="0" w:firstRowLastColumn="0" w:lastRowFirstColumn="0" w:lastRowLastColumn="0"/>
+              <w:rPr>
+                <w:rFonts w:ascii="Times New Roman" w:hAnsi="Times New Roman" w:cs="Times New Roman"/>
+              </w:rPr>
+            </w:pPr>
+          </w:p>
+        </w:tc>
+        <w:tc>
+          <w:tcPr>
+            <w:tcW w:w="2253" w:type="dxa"/>
+            <w:tcBorders>
+              <w:left w:val="nil"/>
+              <w:right w:val="nil"/>
+            </w:tcBorders>
+          </w:tcPr>
+          <w:p>
+            <w:pPr>
+              <w:cnfStyle w:val="000000000000" w:firstRow="0" w:lastRow="0" w:firstColumn="0" w:lastColumn="0" w:oddVBand="0" w:evenVBand="0" w:oddHBand="0" w:evenHBand="0" w:firstRowFirstColumn="0" w:firstRowLastColumn="0" w:lastRowFirstColumn="0" w:lastRowLastColumn="0"/>
+              <w:rPr>
+                <w:rFonts w:ascii="Times New Roman" w:hAnsi="Times New Roman" w:cs="Times New Roman"/>
+              </w:rPr>
+            </w:pPr>
+          </w:p>
+          <w:p>
+            <w:pPr>
+              <w:cnfStyle w:val="000000000000" w:firstRow="0" w:lastRow="0" w:firstColumn="0" w:lastColumn="0" w:oddVBand="0" w:evenVBand="0" w:oddHBand="0" w:evenHBand="0" w:firstRowFirstColumn="0" w:firstRowLastColumn="0" w:lastRowFirstColumn="0" w:lastRowLastColumn="0"/>
+              <w:rPr>
+                <w:rFonts w:ascii="Times New Roman" w:hAnsi="Times New Roman" w:cs="Times New Roman"/>
+              </w:rPr>
+            </w:pPr>
+          </w:p>
+        </w:tc>
+      </w:tr>
+      <w:tr>
+        <w:tc>
+          <w:tcPr>
+            <w:cnfStyle w:val="001000000000" w:firstRow="0" w:lastRow="0" w:firstColumn="1" w:lastColumn="0" w:oddVBand="0" w:evenVBand="0" w:oddHBand="0" w:evenHBand="0" w:firstRowFirstColumn="0" w:firstRowLastColumn="0" w:lastRowFirstColumn="0" w:lastRowLastColumn="0"/>
+            <w:tcW w:w="2252" w:type="dxa"/>
+          </w:tcPr>
+          <w:p>
+            <w:pPr>
+              <w:rPr>
+                <w:rFonts w:ascii="Times New Roman" w:hAnsi="Times New Roman" w:cs="Times New Roman"/>
+                <w:b w:val="0"/>
+                <w:bCs w:val="0"/>
+              </w:rPr>
+            </w:pPr>
+            <w:r>
+              <w:rPr>
+                <w:rFonts w:ascii="Times New Roman" w:hAnsi="Times New Roman" w:cs="Times New Roman"/>
+                <w:b w:val="0"/>
+                <w:bCs w:val="0"/>
+              </w:rPr>
               <w:t>X is wife/husband of Y</w:t>
             </w:r>
           </w:p>
@@ -1122,7 +1740,337 @@
               <w:rPr>
                 <w:rFonts w:ascii="Times New Roman" w:hAnsi="Times New Roman" w:cs="Times New Roman"/>
               </w:rPr>
+              <w:t>Y is female</w:t>
+            </w:r>
+          </w:p>
+        </w:tc>
+        <w:tc>
+          <w:tcPr>
+            <w:tcW w:w="2253" w:type="dxa"/>
+          </w:tcPr>
+          <w:p>
+            <w:pPr>
+              <w:cnfStyle w:val="000000000000" w:firstRow="0" w:lastRow="0" w:firstColumn="0" w:lastColumn="0" w:oddVBand="0" w:evenVBand="0" w:oddHBand="0" w:evenHBand="0" w:firstRowFirstColumn="0" w:firstRowLastColumn="0" w:lastRowFirstColumn="0" w:lastRowLastColumn="0"/>
+              <w:rPr>
+                <w:rFonts w:ascii="Times New Roman" w:hAnsi="Times New Roman" w:cs="Times New Roman"/>
+              </w:rPr>
+            </w:pPr>
+            <w:r>
+              <w:rPr>
+                <w:rFonts w:ascii="Times New Roman" w:hAnsi="Times New Roman" w:cs="Times New Roman"/>
+              </w:rPr>
+              <w:t>-</w:t>
+            </w:r>
+          </w:p>
+        </w:tc>
+        <w:tc>
+          <w:tcPr>
+            <w:tcW w:w="2253" w:type="dxa"/>
+          </w:tcPr>
+          <w:p>
+            <w:pPr>
+              <w:cnfStyle w:val="000000000000" w:firstRow="0" w:lastRow="0" w:firstColumn="0" w:lastColumn="0" w:oddVBand="0" w:evenVBand="0" w:oddHBand="0" w:evenHBand="0" w:firstRowFirstColumn="0" w:firstRowLastColumn="0" w:lastRowFirstColumn="0" w:lastRowLastColumn="0"/>
+              <w:rPr>
+                <w:rFonts w:ascii="Times New Roman" w:hAnsi="Times New Roman" w:cs="Times New Roman"/>
+              </w:rPr>
+            </w:pPr>
+            <w:r>
+              <w:rPr>
+                <w:rFonts w:ascii="Times New Roman" w:hAnsi="Times New Roman" w:cs="Times New Roman"/>
+              </w:rPr>
+              <w:t>-</w:t>
+            </w:r>
+          </w:p>
+        </w:tc>
+        <w:tc>
+          <w:tcPr>
+            <w:tcW w:w="2253" w:type="dxa"/>
+          </w:tcPr>
+          <w:p>
+            <w:pPr>
+              <w:cnfStyle w:val="000000000000" w:firstRow="0" w:lastRow="0" w:firstColumn="0" w:lastColumn="0" w:oddVBand="0" w:evenVBand="0" w:oddHBand="0" w:evenHBand="0" w:firstRowFirstColumn="0" w:firstRowLastColumn="0" w:lastRowFirstColumn="0" w:lastRowLastColumn="0"/>
+              <w:rPr>
+                <w:rFonts w:ascii="Times New Roman" w:hAnsi="Times New Roman" w:cs="Times New Roman"/>
+              </w:rPr>
+            </w:pPr>
+            <w:r>
+              <w:rPr>
+                <w:rFonts w:ascii="Times New Roman" w:hAnsi="Times New Roman" w:cs="Times New Roman"/>
+              </w:rPr>
+              <w:t>Y is wife of X</w:t>
+            </w:r>
+          </w:p>
+        </w:tc>
+      </w:tr>
+      <w:tr>
+        <w:tc>
+          <w:tcPr>
+            <w:cnfStyle w:val="001000000000" w:firstRow="0" w:lastRow="0" w:firstColumn="1" w:lastColumn="0" w:oddVBand="0" w:evenVBand="0" w:oddHBand="0" w:evenHBand="0" w:firstRowFirstColumn="0" w:firstRowLastColumn="0" w:lastRowFirstColumn="0" w:lastRowLastColumn="0"/>
+            <w:tcW w:w="2252" w:type="dxa"/>
+          </w:tcPr>
+          <w:p>
+            <w:pPr>
+              <w:rPr>
+                <w:rFonts w:ascii="Times New Roman" w:hAnsi="Times New Roman" w:cs="Times New Roman"/>
+                <w:b w:val="0"/>
+                <w:bCs w:val="0"/>
+              </w:rPr>
+            </w:pPr>
+            <w:r>
+              <w:rPr>
+                <w:rFonts w:ascii="Times New Roman" w:hAnsi="Times New Roman" w:cs="Times New Roman"/>
+                <w:b w:val="0"/>
+                <w:bCs w:val="0"/>
+              </w:rPr>
+              <w:t>X is wife/husband of Y</w:t>
+            </w:r>
+          </w:p>
+        </w:tc>
+        <w:tc>
+          <w:tcPr>
+            <w:tcW w:w="2252" w:type="dxa"/>
+          </w:tcPr>
+          <w:p>
+            <w:pPr>
+              <w:cnfStyle w:val="000000000000" w:firstRow="0" w:lastRow="0" w:firstColumn="0" w:lastColumn="0" w:oddVBand="0" w:evenVBand="0" w:oddHBand="0" w:evenHBand="0" w:firstRowFirstColumn="0" w:firstRowLastColumn="0" w:lastRowFirstColumn="0" w:lastRowLastColumn="0"/>
+              <w:rPr>
+                <w:rFonts w:ascii="Times New Roman" w:hAnsi="Times New Roman" w:cs="Times New Roman"/>
+              </w:rPr>
+            </w:pPr>
+            <w:r>
+              <w:rPr>
+                <w:rFonts w:ascii="Times New Roman" w:hAnsi="Times New Roman" w:cs="Times New Roman"/>
+              </w:rPr>
               <w:t>Y is male</w:t>
+            </w:r>
+          </w:p>
+        </w:tc>
+        <w:tc>
+          <w:tcPr>
+            <w:tcW w:w="2253" w:type="dxa"/>
+          </w:tcPr>
+          <w:p>
+            <w:pPr>
+              <w:cnfStyle w:val="000000000000" w:firstRow="0" w:lastRow="0" w:firstColumn="0" w:lastColumn="0" w:oddVBand="0" w:evenVBand="0" w:oddHBand="0" w:evenHBand="0" w:firstRowFirstColumn="0" w:firstRowLastColumn="0" w:lastRowFirstColumn="0" w:lastRowLastColumn="0"/>
+              <w:rPr>
+                <w:rFonts w:ascii="Times New Roman" w:hAnsi="Times New Roman" w:cs="Times New Roman"/>
+              </w:rPr>
+            </w:pPr>
+            <w:r>
+              <w:rPr>
+                <w:rFonts w:ascii="Times New Roman" w:hAnsi="Times New Roman" w:cs="Times New Roman"/>
+              </w:rPr>
+              <w:t>-</w:t>
+            </w:r>
+          </w:p>
+        </w:tc>
+        <w:tc>
+          <w:tcPr>
+            <w:tcW w:w="2253" w:type="dxa"/>
+          </w:tcPr>
+          <w:p>
+            <w:pPr>
+              <w:cnfStyle w:val="000000000000" w:firstRow="0" w:lastRow="0" w:firstColumn="0" w:lastColumn="0" w:oddVBand="0" w:evenVBand="0" w:oddHBand="0" w:evenHBand="0" w:firstRowFirstColumn="0" w:firstRowLastColumn="0" w:lastRowFirstColumn="0" w:lastRowLastColumn="0"/>
+              <w:rPr>
+                <w:rFonts w:ascii="Times New Roman" w:hAnsi="Times New Roman" w:cs="Times New Roman"/>
+              </w:rPr>
+            </w:pPr>
+            <w:r>
+              <w:rPr>
+                <w:rFonts w:ascii="Times New Roman" w:hAnsi="Times New Roman" w:cs="Times New Roman"/>
+              </w:rPr>
+              <w:t>-</w:t>
+            </w:r>
+          </w:p>
+        </w:tc>
+        <w:tc>
+          <w:tcPr>
+            <w:tcW w:w="2253" w:type="dxa"/>
+          </w:tcPr>
+          <w:p>
+            <w:pPr>
+              <w:cnfStyle w:val="000000000000" w:firstRow="0" w:lastRow="0" w:firstColumn="0" w:lastColumn="0" w:oddVBand="0" w:evenVBand="0" w:oddHBand="0" w:evenHBand="0" w:firstRowFirstColumn="0" w:firstRowLastColumn="0" w:lastRowFirstColumn="0" w:lastRowLastColumn="0"/>
+              <w:rPr>
+                <w:rFonts w:ascii="Times New Roman" w:hAnsi="Times New Roman" w:cs="Times New Roman"/>
+              </w:rPr>
+            </w:pPr>
+            <w:r>
+              <w:rPr>
+                <w:rFonts w:ascii="Times New Roman" w:hAnsi="Times New Roman" w:cs="Times New Roman"/>
+              </w:rPr>
+              <w:t>Y is husband of X</w:t>
+            </w:r>
+          </w:p>
+        </w:tc>
+      </w:tr>
+      <w:tr>
+        <w:tc>
+          <w:tcPr>
+            <w:cnfStyle w:val="001000000000" w:firstRow="0" w:lastRow="0" w:firstColumn="1" w:lastColumn="0" w:oddVBand="0" w:evenVBand="0" w:oddHBand="0" w:evenHBand="0" w:firstRowFirstColumn="0" w:firstRowLastColumn="0" w:lastRowFirstColumn="0" w:lastRowLastColumn="0"/>
+            <w:tcW w:w="2252" w:type="dxa"/>
+          </w:tcPr>
+          <w:p>
+            <w:pPr>
+              <w:rPr>
+                <w:rFonts w:ascii="Times New Roman" w:hAnsi="Times New Roman" w:cs="Times New Roman"/>
+                <w:b w:val="0"/>
+                <w:bCs w:val="0"/>
+              </w:rPr>
+            </w:pPr>
+            <w:r>
+              <w:rPr>
+                <w:rFonts w:ascii="Times New Roman" w:hAnsi="Times New Roman" w:cs="Times New Roman"/>
+                <w:b w:val="0"/>
+                <w:bCs w:val="0"/>
+              </w:rPr>
+              <w:t>X</w:t>
+            </w:r>
+            <w:r>
+              <w:rPr>
+                <w:rFonts w:ascii="Times New Roman" w:hAnsi="Times New Roman" w:cs="Times New Roman"/>
+                <w:b w:val="0"/>
+                <w:bCs w:val="0"/>
+              </w:rPr>
+              <w:t xml:space="preserve"> marries Y</w:t>
+            </w:r>
+          </w:p>
+        </w:tc>
+        <w:tc>
+          <w:tcPr>
+            <w:tcW w:w="2252" w:type="dxa"/>
+          </w:tcPr>
+          <w:p>
+            <w:pPr>
+              <w:cnfStyle w:val="000000000000" w:firstRow="0" w:lastRow="0" w:firstColumn="0" w:lastColumn="0" w:oddVBand="0" w:evenVBand="0" w:oddHBand="0" w:evenHBand="0" w:firstRowFirstColumn="0" w:firstRowLastColumn="0" w:lastRowFirstColumn="0" w:lastRowLastColumn="0"/>
+              <w:rPr>
+                <w:rFonts w:ascii="Times New Roman" w:hAnsi="Times New Roman" w:cs="Times New Roman"/>
+              </w:rPr>
+            </w:pPr>
+            <w:r>
+              <w:rPr>
+                <w:rFonts w:ascii="Times New Roman" w:hAnsi="Times New Roman" w:cs="Times New Roman"/>
+              </w:rPr>
+              <w:t>Y is female</w:t>
+            </w:r>
+          </w:p>
+        </w:tc>
+        <w:tc>
+          <w:tcPr>
+            <w:tcW w:w="2253" w:type="dxa"/>
+          </w:tcPr>
+          <w:p>
+            <w:pPr>
+              <w:cnfStyle w:val="000000000000" w:firstRow="0" w:lastRow="0" w:firstColumn="0" w:lastColumn="0" w:oddVBand="0" w:evenVBand="0" w:oddHBand="0" w:evenHBand="0" w:firstRowFirstColumn="0" w:firstRowLastColumn="0" w:lastRowFirstColumn="0" w:lastRowLastColumn="0"/>
+              <w:rPr>
+                <w:rFonts w:ascii="Times New Roman" w:hAnsi="Times New Roman" w:cs="Times New Roman"/>
+              </w:rPr>
+            </w:pPr>
+            <w:r>
+              <w:rPr>
+                <w:rFonts w:ascii="Times New Roman" w:hAnsi="Times New Roman" w:cs="Times New Roman"/>
+              </w:rPr>
+              <w:t>-</w:t>
+            </w:r>
+          </w:p>
+        </w:tc>
+        <w:tc>
+          <w:tcPr>
+            <w:tcW w:w="2253" w:type="dxa"/>
+          </w:tcPr>
+          <w:p>
+            <w:pPr>
+              <w:cnfStyle w:val="000000000000" w:firstRow="0" w:lastRow="0" w:firstColumn="0" w:lastColumn="0" w:oddVBand="0" w:evenVBand="0" w:oddHBand="0" w:evenHBand="0" w:firstRowFirstColumn="0" w:firstRowLastColumn="0" w:lastRowFirstColumn="0" w:lastRowLastColumn="0"/>
+              <w:rPr>
+                <w:rFonts w:ascii="Times New Roman" w:hAnsi="Times New Roman" w:cs="Times New Roman"/>
+              </w:rPr>
+            </w:pPr>
+            <w:r>
+              <w:rPr>
+                <w:rFonts w:ascii="Times New Roman" w:hAnsi="Times New Roman" w:cs="Times New Roman"/>
+              </w:rPr>
+              <w:t>-</w:t>
+            </w:r>
+          </w:p>
+        </w:tc>
+        <w:tc>
+          <w:tcPr>
+            <w:tcW w:w="2253" w:type="dxa"/>
+          </w:tcPr>
+          <w:p>
+            <w:pPr>
+              <w:cnfStyle w:val="000000000000" w:firstRow="0" w:lastRow="0" w:firstColumn="0" w:lastColumn="0" w:oddVBand="0" w:evenVBand="0" w:oddHBand="0" w:evenHBand="0" w:firstRowFirstColumn="0" w:firstRowLastColumn="0" w:lastRowFirstColumn="0" w:lastRowLastColumn="0"/>
+              <w:rPr>
+                <w:rFonts w:ascii="Times New Roman" w:hAnsi="Times New Roman" w:cs="Times New Roman"/>
+              </w:rPr>
+            </w:pPr>
+            <w:r>
+              <w:rPr>
+                <w:rFonts w:ascii="Times New Roman" w:hAnsi="Times New Roman" w:cs="Times New Roman"/>
+              </w:rPr>
+              <w:t>Y is wife of X</w:t>
+            </w:r>
+          </w:p>
+        </w:tc>
+      </w:tr>
+      <w:tr>
+        <w:tc>
+          <w:tcPr>
+            <w:cnfStyle w:val="001000000000" w:firstRow="0" w:lastRow="0" w:firstColumn="1" w:lastColumn="0" w:oddVBand="0" w:evenVBand="0" w:oddHBand="0" w:evenHBand="0" w:firstRowFirstColumn="0" w:firstRowLastColumn="0" w:lastRowFirstColumn="0" w:lastRowLastColumn="0"/>
+            <w:tcW w:w="2252" w:type="dxa"/>
+          </w:tcPr>
+          <w:p>
+            <w:pPr>
+              <w:rPr>
+                <w:rFonts w:ascii="Times New Roman" w:hAnsi="Times New Roman" w:cs="Times New Roman"/>
+                <w:b w:val="0"/>
+                <w:bCs w:val="0"/>
+              </w:rPr>
+            </w:pPr>
+            <w:r>
+              <w:rPr>
+                <w:rFonts w:ascii="Times New Roman" w:hAnsi="Times New Roman" w:cs="Times New Roman"/>
+                <w:b w:val="0"/>
+                <w:bCs w:val="0"/>
+              </w:rPr>
+              <w:t>X marries Y</w:t>
+            </w:r>
+          </w:p>
+        </w:tc>
+        <w:tc>
+          <w:tcPr>
+            <w:tcW w:w="2252" w:type="dxa"/>
+          </w:tcPr>
+          <w:p>
+            <w:pPr>
+              <w:cnfStyle w:val="000000000000" w:firstRow="0" w:lastRow="0" w:firstColumn="0" w:lastColumn="0" w:oddVBand="0" w:evenVBand="0" w:oddHBand="0" w:evenHBand="0" w:firstRowFirstColumn="0" w:firstRowLastColumn="0" w:lastRowFirstColumn="0" w:lastRowLastColumn="0"/>
+              <w:rPr>
+                <w:rFonts w:ascii="Times New Roman" w:hAnsi="Times New Roman" w:cs="Times New Roman"/>
+              </w:rPr>
+            </w:pPr>
+            <w:r>
+              <w:rPr>
+                <w:rFonts w:ascii="Times New Roman" w:hAnsi="Times New Roman" w:cs="Times New Roman"/>
+              </w:rPr>
+              <w:t>Y is male</w:t>
+            </w:r>
+          </w:p>
+        </w:tc>
+        <w:tc>
+          <w:tcPr>
+            <w:tcW w:w="2253" w:type="dxa"/>
+          </w:tcPr>
+          <w:p>
+            <w:pPr>
+              <w:cnfStyle w:val="000000000000" w:firstRow="0" w:lastRow="0" w:firstColumn="0" w:lastColumn="0" w:oddVBand="0" w:evenVBand="0" w:oddHBand="0" w:evenHBand="0" w:firstRowFirstColumn="0" w:firstRowLastColumn="0" w:lastRowFirstColumn="0" w:lastRowLastColumn="0"/>
+              <w:rPr>
+                <w:rFonts w:ascii="Times New Roman" w:hAnsi="Times New Roman" w:cs="Times New Roman"/>
+              </w:rPr>
+            </w:pPr>
+            <w:r>
+              <w:rPr>
+                <w:rFonts w:ascii="Times New Roman" w:hAnsi="Times New Roman" w:cs="Times New Roman"/>
+              </w:rPr>
+              <w:t>-</w:t>
             </w:r>
           </w:p>
         </w:tc>
@@ -1586,7 +2534,6 @@
                 <w:b w:val="0"/>
                 <w:bCs w:val="0"/>
               </w:rPr>
-              <w:lastRenderedPageBreak/>
               <w:t>X is daughter of Y is daughter/son of Z</w:t>
             </w:r>
           </w:p>
@@ -2813,6 +3760,40 @@
         </w:tc>
       </w:tr>
     </w:tbl>
+    <w:p/>
+    <w:p>
+      <w:pPr>
+        <w:rPr>
+          <w:b/>
+          <w:bCs/>
+          <w:u w:val="single"/>
+        </w:rPr>
+      </w:pPr>
+      <w:r>
+        <w:rPr>
+          <w:b/>
+          <w:bCs/>
+          <w:u w:val="single"/>
+        </w:rPr>
+        <w:t>“Is step-brother/step-sister/step-sibling</w:t>
+      </w:r>
+      <w:r>
+        <w:rPr>
+          <w:b/>
+          <w:bCs/>
+          <w:u w:val="single"/>
+        </w:rPr>
+        <w:t>/step-daughter/step-son</w:t>
+      </w:r>
+      <w:r>
+        <w:rPr>
+          <w:b/>
+          <w:bCs/>
+          <w:u w:val="single"/>
+        </w:rPr>
+        <w:t xml:space="preserve"> of???”</w:t>
+      </w:r>
+    </w:p>
     <w:p/>
     <w:p/>
     <w:p>
@@ -2915,7 +3896,32 @@
       <w:pPr>
         <w:pStyle w:val="Heading1"/>
       </w:pPr>
-      <w:r>
+    </w:p>
+    <w:p/>
+    <w:p>
+      <w:pPr>
+        <w:rPr>
+          <w:color w:val="8EAADB" w:themeColor="accent1" w:themeTint="99"/>
+        </w:rPr>
+      </w:pPr>
+      <w:r>
+        <w:rPr>
+          <w:color w:val="8EAADB" w:themeColor="accent1" w:themeTint="99"/>
+        </w:rPr>
+        <w:t>---- The following is irrelevant ---</w:t>
+      </w:r>
+    </w:p>
+    <w:p>
+      <w:pPr>
+        <w:pStyle w:val="Heading1"/>
+        <w:rPr>
+          <w:color w:val="8EAADB" w:themeColor="accent1" w:themeTint="99"/>
+        </w:rPr>
+      </w:pPr>
+      <w:r>
+        <w:rPr>
+          <w:color w:val="8EAADB" w:themeColor="accent1" w:themeTint="99"/>
+        </w:rPr>
         <w:t>Many:Many, 1:Many, Many:1</w:t>
       </w:r>
     </w:p>
@@ -2923,230 +3929,451 @@
       <w:pPr>
         <w:rPr>
           <w:rFonts w:ascii="Times New Roman" w:hAnsi="Times New Roman" w:cs="Times New Roman"/>
+          <w:color w:val="8EAADB" w:themeColor="accent1" w:themeTint="99"/>
           <w:u w:val="single"/>
         </w:rPr>
       </w:pPr>
     </w:p>
     <w:p>
-      <w:r>
-        <w:lastRenderedPageBreak/>
+      <w:pPr>
+        <w:rPr>
+          <w:color w:val="8EAADB" w:themeColor="accent1" w:themeTint="99"/>
+        </w:rPr>
+      </w:pPr>
+      <w:r>
+        <w:rPr>
+          <w:color w:val="8EAADB" w:themeColor="accent1" w:themeTint="99"/>
+        </w:rPr>
         <w:t>For 1:Many, Many:1, Many:Many datums, could split the X and Y into an array of X’s and array of Y’s, and treat each connection as 1:1</w:t>
       </w:r>
     </w:p>
     <w:p>
-      <w:r>
+      <w:pPr>
+        <w:rPr>
+          <w:color w:val="8EAADB" w:themeColor="accent1" w:themeTint="99"/>
+        </w:rPr>
+      </w:pPr>
+      <w:r>
+        <w:rPr>
+          <w:color w:val="8EAADB" w:themeColor="accent1" w:themeTint="99"/>
+        </w:rPr>
         <w:t>[X1,X2,X3,…] is son of [Y1,Y2</w:t>
       </w:r>
       <w:r>
+        <w:rPr>
+          <w:color w:val="8EAADB" w:themeColor="accent1" w:themeTint="99"/>
+        </w:rPr>
         <w:t>]</w:t>
       </w:r>
     </w:p>
+    <w:p>
+      <w:pPr>
+        <w:rPr>
+          <w:color w:val="8EAADB" w:themeColor="accent1" w:themeTint="99"/>
+        </w:rPr>
+      </w:pPr>
+    </w:p>
+    <w:p>
+      <w:pPr>
+        <w:pStyle w:val="Heading2"/>
+        <w:rPr>
+          <w:color w:val="8EAADB" w:themeColor="accent1" w:themeTint="99"/>
+        </w:rPr>
+      </w:pPr>
+      <w:r>
+        <w:rPr>
+          <w:color w:val="8EAADB" w:themeColor="accent1" w:themeTint="99"/>
+        </w:rPr>
+        <w:t>For genealogical chart &amp; consistency</w:t>
+      </w:r>
+    </w:p>
+    <w:p>
+      <w:pPr>
+        <w:rPr>
+          <w:color w:val="8EAADB" w:themeColor="accent1" w:themeTint="99"/>
+        </w:rPr>
+      </w:pPr>
+      <w:r>
+        <w:rPr>
+          <w:color w:val="8EAADB" w:themeColor="accent1" w:themeTint="99"/>
+        </w:rPr>
+        <w:t>[X1] is son of [Y1]</w:t>
+      </w:r>
+    </w:p>
+    <w:p>
+      <w:pPr>
+        <w:rPr>
+          <w:color w:val="8EAADB" w:themeColor="accent1" w:themeTint="99"/>
+        </w:rPr>
+      </w:pPr>
+      <w:r>
+        <w:rPr>
+          <w:color w:val="8EAADB" w:themeColor="accent1" w:themeTint="99"/>
+        </w:rPr>
+        <w:t>[X1] is son of [Y2]</w:t>
+      </w:r>
+    </w:p>
+    <w:p>
+      <w:pPr>
+        <w:rPr>
+          <w:color w:val="8EAADB" w:themeColor="accent1" w:themeTint="99"/>
+        </w:rPr>
+      </w:pPr>
+      <w:r>
+        <w:rPr>
+          <w:color w:val="8EAADB" w:themeColor="accent1" w:themeTint="99"/>
+        </w:rPr>
+        <w:t>[X2] is son of [Y1]</w:t>
+      </w:r>
+    </w:p>
+    <w:p>
+      <w:pPr>
+        <w:rPr>
+          <w:color w:val="8EAADB" w:themeColor="accent1" w:themeTint="99"/>
+        </w:rPr>
+      </w:pPr>
+      <w:r>
+        <w:rPr>
+          <w:color w:val="8EAADB" w:themeColor="accent1" w:themeTint="99"/>
+        </w:rPr>
+        <w:t>[X2] is son of [Y2]</w:t>
+      </w:r>
+    </w:p>
+    <w:p>
+      <w:pPr>
+        <w:rPr>
+          <w:color w:val="8EAADB" w:themeColor="accent1" w:themeTint="99"/>
+        </w:rPr>
+      </w:pPr>
+      <w:r>
+        <w:rPr>
+          <w:color w:val="8EAADB" w:themeColor="accent1" w:themeTint="99"/>
+        </w:rPr>
+        <w:t>[X3] is son of [Y1]</w:t>
+      </w:r>
+    </w:p>
+    <w:p>
+      <w:pPr>
+        <w:rPr>
+          <w:color w:val="8EAADB" w:themeColor="accent1" w:themeTint="99"/>
+        </w:rPr>
+      </w:pPr>
+      <w:r>
+        <w:rPr>
+          <w:color w:val="8EAADB" w:themeColor="accent1" w:themeTint="99"/>
+        </w:rPr>
+        <w:t>…</w:t>
+      </w:r>
+    </w:p>
+    <w:p>
+      <w:pPr>
+        <w:rPr>
+          <w:color w:val="8EAADB" w:themeColor="accent1" w:themeTint="99"/>
+        </w:rPr>
+      </w:pPr>
+    </w:p>
+    <w:p>
+      <w:pPr>
+        <w:rPr>
+          <w:b/>
+          <w:bCs/>
+          <w:color w:val="8EAADB" w:themeColor="accent1" w:themeTint="99"/>
+        </w:rPr>
+      </w:pPr>
+      <w:r>
+        <w:rPr>
+          <w:b/>
+          <w:bCs/>
+          <w:color w:val="8EAADB" w:themeColor="accent1" w:themeTint="99"/>
+        </w:rPr>
+        <w:t>Cartesian product</w:t>
+      </w:r>
+    </w:p>
+    <w:p>
+      <w:pPr>
+        <w:rPr>
+          <w:color w:val="8EAADB" w:themeColor="accent1" w:themeTint="99"/>
+        </w:rPr>
+      </w:pPr>
+    </w:p>
+    <w:p>
+      <w:pPr>
+        <w:pStyle w:val="Heading2"/>
+        <w:rPr>
+          <w:color w:val="8EAADB" w:themeColor="accent1" w:themeTint="99"/>
+        </w:rPr>
+      </w:pPr>
+      <w:r>
+        <w:rPr>
+          <w:color w:val="8EAADB" w:themeColor="accent1" w:themeTint="99"/>
+        </w:rPr>
+        <w:t xml:space="preserve">For </w:t>
+      </w:r>
+      <w:r>
+        <w:rPr>
+          <w:color w:val="8EAADB" w:themeColor="accent1" w:themeTint="99"/>
+        </w:rPr>
+        <w:t>data cards</w:t>
+      </w:r>
+    </w:p>
+    <w:p>
+      <w:pPr>
+        <w:rPr>
+          <w:color w:val="8EAADB" w:themeColor="accent1" w:themeTint="99"/>
+        </w:rPr>
+      </w:pPr>
+      <w:r>
+        <w:rPr>
+          <w:color w:val="8EAADB" w:themeColor="accent1" w:themeTint="99"/>
+        </w:rPr>
+        <w:t>Require reversal:</w:t>
+      </w:r>
+    </w:p>
+    <w:p>
+      <w:pPr>
+        <w:rPr>
+          <w:color w:val="8EAADB" w:themeColor="accent1" w:themeTint="99"/>
+        </w:rPr>
+      </w:pPr>
+    </w:p>
+    <w:p>
+      <w:pPr>
+        <w:rPr>
+          <w:color w:val="8EAADB" w:themeColor="accent1" w:themeTint="99"/>
+        </w:rPr>
+      </w:pPr>
+      <w:r>
+        <w:rPr>
+          <w:color w:val="8EAADB" w:themeColor="accent1" w:themeTint="99"/>
+        </w:rPr>
+        <w:t>If Y</w:t>
+      </w:r>
+      <w:r>
+        <w:rPr>
+          <w:color w:val="8EAADB" w:themeColor="accent1" w:themeTint="99"/>
+        </w:rPr>
+        <w:t xml:space="preserve">1 </w:t>
+      </w:r>
+      <w:r>
+        <w:rPr>
+          <w:color w:val="8EAADB" w:themeColor="accent1" w:themeTint="99"/>
+        </w:rPr>
+        <w:t>is male</w:t>
+      </w:r>
+    </w:p>
+    <w:p>
+      <w:pPr>
+        <w:rPr>
+          <w:color w:val="8EAADB" w:themeColor="accent1" w:themeTint="99"/>
+        </w:rPr>
+      </w:pPr>
+      <w:r>
+        <w:rPr>
+          <w:color w:val="8EAADB" w:themeColor="accent1" w:themeTint="99"/>
+        </w:rPr>
+        <w:t>[Y1] is father of [X1]</w:t>
+      </w:r>
+    </w:p>
+    <w:p>
+      <w:pPr>
+        <w:rPr>
+          <w:color w:val="8EAADB" w:themeColor="accent1" w:themeTint="99"/>
+        </w:rPr>
+      </w:pPr>
+      <w:r>
+        <w:rPr>
+          <w:color w:val="8EAADB" w:themeColor="accent1" w:themeTint="99"/>
+        </w:rPr>
+        <w:t>[Y1] is father of [X2]</w:t>
+      </w:r>
+    </w:p>
+    <w:p>
+      <w:pPr>
+        <w:rPr>
+          <w:color w:val="8EAADB" w:themeColor="accent1" w:themeTint="99"/>
+        </w:rPr>
+      </w:pPr>
+      <w:r>
+        <w:rPr>
+          <w:color w:val="8EAADB" w:themeColor="accent1" w:themeTint="99"/>
+        </w:rPr>
+        <w:t>…</w:t>
+      </w:r>
+    </w:p>
+    <w:p>
+      <w:pPr>
+        <w:rPr>
+          <w:color w:val="8EAADB" w:themeColor="accent1" w:themeTint="99"/>
+        </w:rPr>
+      </w:pPr>
+    </w:p>
+    <w:p>
+      <w:pPr>
+        <w:rPr>
+          <w:color w:val="8EAADB" w:themeColor="accent1" w:themeTint="99"/>
+        </w:rPr>
+      </w:pPr>
+      <w:r>
+        <w:rPr>
+          <w:color w:val="8EAADB" w:themeColor="accent1" w:themeTint="99"/>
+        </w:rPr>
+        <w:t>If Y2 is female</w:t>
+      </w:r>
+    </w:p>
+    <w:p>
+      <w:pPr>
+        <w:rPr>
+          <w:color w:val="8EAADB" w:themeColor="accent1" w:themeTint="99"/>
+        </w:rPr>
+      </w:pPr>
+      <w:r>
+        <w:rPr>
+          <w:color w:val="8EAADB" w:themeColor="accent1" w:themeTint="99"/>
+        </w:rPr>
+        <w:t>[Y2] is mother of [X1]</w:t>
+      </w:r>
+    </w:p>
+    <w:p>
+      <w:pPr>
+        <w:rPr>
+          <w:color w:val="8EAADB" w:themeColor="accent1" w:themeTint="99"/>
+        </w:rPr>
+      </w:pPr>
+    </w:p>
+    <w:p>
+      <w:pPr>
+        <w:rPr>
+          <w:color w:val="8EAADB" w:themeColor="accent1" w:themeTint="99"/>
+        </w:rPr>
+      </w:pPr>
+    </w:p>
+    <w:p>
+      <w:pPr>
+        <w:rPr>
+          <w:color w:val="8EAADB" w:themeColor="accent1" w:themeTint="99"/>
+        </w:rPr>
+      </w:pPr>
+      <w:r>
+        <w:rPr>
+          <w:color w:val="8EAADB" w:themeColor="accent1" w:themeTint="99"/>
+        </w:rPr>
+        <w:t>-------------</w:t>
+      </w:r>
+    </w:p>
     <w:p/>
-    <w:p>
-      <w:pPr>
-        <w:pStyle w:val="Heading2"/>
-      </w:pPr>
-      <w:r>
-        <w:t>For genealogical chart &amp; consistency</w:t>
-      </w:r>
-    </w:p>
-    <w:p>
-      <w:r>
-        <w:t>[X1] is son of [Y1]</w:t>
-      </w:r>
-    </w:p>
-    <w:p>
-      <w:r>
-        <w:t>[X1] is son of [Y2]</w:t>
-      </w:r>
-    </w:p>
-    <w:p>
-      <w:r>
-        <w:t>[X2] is son of [Y1]</w:t>
-      </w:r>
-    </w:p>
-    <w:p>
-      <w:r>
-        <w:t>[X2] is son of [Y2]</w:t>
-      </w:r>
-    </w:p>
-    <w:p>
-      <w:r>
-        <w:t>[X3] is son of [Y1]</w:t>
-      </w:r>
-    </w:p>
-    <w:p>
-      <w:r>
-        <w:t>…</w:t>
-      </w:r>
-    </w:p>
     <w:p/>
     <w:p>
       <w:pPr>
+        <w:rPr>
+          <w:color w:val="FF0000"/>
+        </w:rPr>
+      </w:pPr>
+      <w:r>
+        <w:rPr>
+          <w:color w:val="FF0000"/>
+        </w:rPr>
+        <w:t>Where would I store all this parsed information?</w:t>
+      </w:r>
+    </w:p>
+    <w:p>
+      <w:pPr>
+        <w:rPr>
+          <w:color w:val="FF0000"/>
+        </w:rPr>
+      </w:pPr>
+    </w:p>
+    <w:p>
+      <w:pPr>
+        <w:rPr>
+          <w:color w:val="FF0000"/>
+        </w:rPr>
+      </w:pPr>
+      <w:r>
+        <w:rPr>
+          <w:color w:val="FF0000"/>
+        </w:rPr>
+        <w:t>Address duplicates</w:t>
+      </w:r>
+    </w:p>
+    <w:p>
+      <w:pPr>
+        <w:rPr>
+          <w:color w:val="FF0000"/>
+        </w:rPr>
+      </w:pPr>
+    </w:p>
+    <w:p>
+      <w:pPr>
+        <w:rPr>
+          <w:color w:val="FF0000"/>
+        </w:rPr>
+      </w:pPr>
+      <w:r>
+        <w:rPr>
+          <w:color w:val="FF0000"/>
+        </w:rPr>
+        <w:t>How to make the searches more efficient?</w:t>
+      </w:r>
+    </w:p>
+    <w:p>
+      <w:pPr>
+        <w:rPr>
+          <w:color w:val="FF0000"/>
+        </w:rPr>
+      </w:pPr>
+    </w:p>
+    <w:p>
+      <w:pPr>
+        <w:rPr>
+          <w:color w:val="00B050"/>
+        </w:rPr>
+      </w:pPr>
+      <w:r>
         <w:rPr>
           <w:b/>
           <w:bCs/>
           <w:color w:val="00B050"/>
         </w:rPr>
-      </w:pPr>
-      <w:r>
-        <w:rPr>
-          <w:b/>
-          <w:bCs/>
+        <w:t>Graph formats</w:t>
+      </w:r>
+      <w:r>
+        <w:rPr>
           <w:color w:val="00B050"/>
         </w:rPr>
-        <w:t>Cartesian product</w:t>
-      </w:r>
-    </w:p>
-    <w:p/>
-    <w:p>
-      <w:pPr>
-        <w:pStyle w:val="Heading2"/>
-      </w:pPr>
-      <w:r>
-        <w:t xml:space="preserve">For </w:t>
-      </w:r>
-      <w:r>
-        <w:t>data cards</w:t>
-      </w:r>
-    </w:p>
-    <w:p>
-      <w:r>
-        <w:t>Require reversal:</w:t>
-      </w:r>
-    </w:p>
-    <w:p/>
-    <w:p>
-      <w:r>
-        <w:t>If Y</w:t>
-      </w:r>
-      <w:r>
-        <w:t xml:space="preserve">1 </w:t>
-      </w:r>
-      <w:r>
-        <w:t>is male</w:t>
-      </w:r>
-    </w:p>
-    <w:p>
-      <w:r>
-        <w:t>[Y1] is father of [X1]</w:t>
-      </w:r>
-    </w:p>
-    <w:p>
-      <w:r>
-        <w:t>[Y1] is father of [X2]</w:t>
-      </w:r>
-    </w:p>
-    <w:p>
-      <w:r>
-        <w:t>…</w:t>
-      </w:r>
-    </w:p>
-    <w:p/>
-    <w:p>
-      <w:r>
-        <w:t>If Y2 is female</w:t>
-      </w:r>
-    </w:p>
-    <w:p>
-      <w:r>
-        <w:t>[Y2] is mother of [X1]</w:t>
-      </w:r>
-    </w:p>
-    <w:p/>
-    <w:p/>
-    <w:p>
-      <w:pPr>
-        <w:rPr>
-          <w:color w:val="FF0000"/>
-        </w:rPr>
-      </w:pPr>
-      <w:r>
-        <w:rPr>
-          <w:color w:val="FF0000"/>
-        </w:rPr>
-        <w:t>Where would I store all this parsed information?</w:t>
-      </w:r>
-    </w:p>
-    <w:p>
-      <w:pPr>
-        <w:rPr>
-          <w:color w:val="FF0000"/>
-        </w:rPr>
-      </w:pPr>
-    </w:p>
-    <w:p>
-      <w:pPr>
-        <w:rPr>
-          <w:color w:val="FF0000"/>
-        </w:rPr>
-      </w:pPr>
-      <w:r>
-        <w:rPr>
-          <w:color w:val="FF0000"/>
-        </w:rPr>
-        <w:t>Address duplicates</w:t>
-      </w:r>
-    </w:p>
-    <w:p>
-      <w:pPr>
-        <w:rPr>
-          <w:color w:val="FF0000"/>
-        </w:rPr>
-      </w:pPr>
-    </w:p>
-    <w:p>
-      <w:pPr>
-        <w:rPr>
-          <w:color w:val="FF0000"/>
-        </w:rPr>
-      </w:pPr>
-      <w:r>
-        <w:rPr>
-          <w:color w:val="FF0000"/>
-        </w:rPr>
-        <w:t>How to make the searches more efficient?</w:t>
-      </w:r>
-    </w:p>
-    <w:p>
-      <w:pPr>
-        <w:rPr>
-          <w:color w:val="FF0000"/>
-        </w:rPr>
-      </w:pPr>
-    </w:p>
-    <w:p>
-      <w:pPr>
+        <w:t xml:space="preserve"> </w:t>
+      </w:r>
+      <w:r>
         <w:rPr>
           <w:color w:val="00B050"/>
         </w:rPr>
-      </w:pPr>
-      <w:r>
-        <w:rPr>
-          <w:b/>
-          <w:bCs/>
+        <w:t>–</w:t>
+      </w:r>
+      <w:r>
+        <w:rPr>
           <w:color w:val="00B050"/>
         </w:rPr>
-        <w:t>Graph formats</w:t>
-      </w:r>
-      <w:r>
+        <w:t xml:space="preserve"> GraphML</w:t>
+      </w:r>
+    </w:p>
+    <w:p>
+      <w:pPr>
         <w:rPr>
           <w:color w:val="00B050"/>
         </w:rPr>
-        <w:t xml:space="preserve"> </w:t>
-      </w:r>
+      </w:pPr>
       <w:r>
         <w:rPr>
           <w:color w:val="00B050"/>
         </w:rPr>
-        <w:t>–</w:t>
-      </w:r>
-      <w:r>
+        <w:t>Create an initial inefficient solution and improve efficiency later on (optimization)</w:t>
+      </w:r>
+    </w:p>
+    <w:p>
+      <w:pPr>
         <w:rPr>
           <w:color w:val="00B050"/>
         </w:rPr>
-        <w:t xml:space="preserve"> GraphML</w:t>
-      </w:r>
+      </w:pPr>
     </w:p>
     <w:p>
       <w:pPr>
@@ -3158,30 +4385,8 @@
         <w:rPr>
           <w:color w:val="00B050"/>
         </w:rPr>
-        <w:t>Create an initial inefficient solution and improve efficiency later on (optimization)</w:t>
-      </w:r>
-    </w:p>
-    <w:p>
-      <w:pPr>
-        <w:rPr>
-          <w:color w:val="00B050"/>
-        </w:rPr>
-      </w:pPr>
-    </w:p>
-    <w:p>
-      <w:pPr>
-        <w:rPr>
-          <w:color w:val="00B050"/>
-        </w:rPr>
-      </w:pPr>
-      <w:r>
-        <w:rPr>
-          <w:color w:val="00B050"/>
-        </w:rPr>
         <w:t>Premature optimization is the root of all evil???? – Don Knuth</w:t>
       </w:r>
-      <w:bookmarkStart w:id="0" w:name="_GoBack"/>
-      <w:bookmarkEnd w:id="0"/>
     </w:p>
     <w:p>
       <w:pPr>
@@ -3427,11 +4632,127 @@
       </w:rPr>
     </w:lvl>
   </w:abstractNum>
+  <w:abstractNum w:abstractNumId="2" w15:restartNumberingAfterBreak="0">
+    <w:nsid w:val="356C2A44"/>
+    <w:multiLevelType w:val="hybridMultilevel"/>
+    <w:tmpl w:val="F320AE58"/>
+    <w:lvl w:ilvl="0" w:tplc="472A9DCA">
+      <w:start w:val="1"/>
+      <w:numFmt w:val="bullet"/>
+      <w:lvlText w:val="-"/>
+      <w:lvlJc w:val="left"/>
+      <w:pPr>
+        <w:ind w:left="720" w:hanging="360"/>
+      </w:pPr>
+      <w:rPr>
+        <w:rFonts w:ascii="Times New Roman" w:eastAsiaTheme="minorEastAsia" w:hAnsi="Times New Roman" w:cs="Times New Roman" w:hint="default"/>
+      </w:rPr>
+    </w:lvl>
+    <w:lvl w:ilvl="1" w:tplc="08090003" w:tentative="1">
+      <w:start w:val="1"/>
+      <w:numFmt w:val="bullet"/>
+      <w:lvlText w:val="o"/>
+      <w:lvlJc w:val="left"/>
+      <w:pPr>
+        <w:ind w:left="1440" w:hanging="360"/>
+      </w:pPr>
+      <w:rPr>
+        <w:rFonts w:ascii="Courier New" w:hAnsi="Courier New" w:cs="Courier New" w:hint="default"/>
+      </w:rPr>
+    </w:lvl>
+    <w:lvl w:ilvl="2" w:tplc="08090005" w:tentative="1">
+      <w:start w:val="1"/>
+      <w:numFmt w:val="bullet"/>
+      <w:lvlText w:val=""/>
+      <w:lvlJc w:val="left"/>
+      <w:pPr>
+        <w:ind w:left="2160" w:hanging="360"/>
+      </w:pPr>
+      <w:rPr>
+        <w:rFonts w:ascii="Wingdings" w:hAnsi="Wingdings" w:hint="default"/>
+      </w:rPr>
+    </w:lvl>
+    <w:lvl w:ilvl="3" w:tplc="08090001" w:tentative="1">
+      <w:start w:val="1"/>
+      <w:numFmt w:val="bullet"/>
+      <w:lvlText w:val=""/>
+      <w:lvlJc w:val="left"/>
+      <w:pPr>
+        <w:ind w:left="2880" w:hanging="360"/>
+      </w:pPr>
+      <w:rPr>
+        <w:rFonts w:ascii="Symbol" w:hAnsi="Symbol" w:hint="default"/>
+      </w:rPr>
+    </w:lvl>
+    <w:lvl w:ilvl="4" w:tplc="08090003" w:tentative="1">
+      <w:start w:val="1"/>
+      <w:numFmt w:val="bullet"/>
+      <w:lvlText w:val="o"/>
+      <w:lvlJc w:val="left"/>
+      <w:pPr>
+        <w:ind w:left="3600" w:hanging="360"/>
+      </w:pPr>
+      <w:rPr>
+        <w:rFonts w:ascii="Courier New" w:hAnsi="Courier New" w:cs="Courier New" w:hint="default"/>
+      </w:rPr>
+    </w:lvl>
+    <w:lvl w:ilvl="5" w:tplc="08090005" w:tentative="1">
+      <w:start w:val="1"/>
+      <w:numFmt w:val="bullet"/>
+      <w:lvlText w:val=""/>
+      <w:lvlJc w:val="left"/>
+      <w:pPr>
+        <w:ind w:left="4320" w:hanging="360"/>
+      </w:pPr>
+      <w:rPr>
+        <w:rFonts w:ascii="Wingdings" w:hAnsi="Wingdings" w:hint="default"/>
+      </w:rPr>
+    </w:lvl>
+    <w:lvl w:ilvl="6" w:tplc="08090001" w:tentative="1">
+      <w:start w:val="1"/>
+      <w:numFmt w:val="bullet"/>
+      <w:lvlText w:val=""/>
+      <w:lvlJc w:val="left"/>
+      <w:pPr>
+        <w:ind w:left="5040" w:hanging="360"/>
+      </w:pPr>
+      <w:rPr>
+        <w:rFonts w:ascii="Symbol" w:hAnsi="Symbol" w:hint="default"/>
+      </w:rPr>
+    </w:lvl>
+    <w:lvl w:ilvl="7" w:tplc="08090003" w:tentative="1">
+      <w:start w:val="1"/>
+      <w:numFmt w:val="bullet"/>
+      <w:lvlText w:val="o"/>
+      <w:lvlJc w:val="left"/>
+      <w:pPr>
+        <w:ind w:left="5760" w:hanging="360"/>
+      </w:pPr>
+      <w:rPr>
+        <w:rFonts w:ascii="Courier New" w:hAnsi="Courier New" w:cs="Courier New" w:hint="default"/>
+      </w:rPr>
+    </w:lvl>
+    <w:lvl w:ilvl="8" w:tplc="08090005" w:tentative="1">
+      <w:start w:val="1"/>
+      <w:numFmt w:val="bullet"/>
+      <w:lvlText w:val=""/>
+      <w:lvlJc w:val="left"/>
+      <w:pPr>
+        <w:ind w:left="6480" w:hanging="360"/>
+      </w:pPr>
+      <w:rPr>
+        <w:rFonts w:ascii="Wingdings" w:hAnsi="Wingdings" w:hint="default"/>
+      </w:rPr>
+    </w:lvl>
+  </w:abstractNum>
   <w:num w:numId="1">
     <w:abstractNumId w:val="1"/>
   </w:num>
   <w:num w:numId="2">
     <w:abstractNumId w:val="0"/>
+  </w:num>
+  <w:num w:numId="3">
+    <w:abstractNumId w:val="2"/>
   </w:num>
 </w:numbering>
 </file>

</xml_diff>